<commit_message>
Procédure ajout agent zabbix
</commit_message>
<xml_diff>
--- a/installationZabbix/Procédure installation agent.docx
+++ b/installationZabbix/Procédure installation agent.docx
@@ -256,6 +256,7 @@
         <w:rPr>
           <w:b/>
           <w:bCs/>
+          <w:noProof/>
           <w:sz w:val="24"/>
           <w:szCs w:val="24"/>
           <w:u w:val="single"/>
@@ -700,6 +701,7 @@
         <w:rPr>
           <w:b/>
           <w:bCs/>
+          <w:noProof/>
           <w:sz w:val="24"/>
           <w:szCs w:val="24"/>
           <w:u w:val="single"/>
@@ -861,6 +863,7 @@
         <w:rPr>
           <w:b/>
           <w:bCs/>
+          <w:noProof/>
           <w:sz w:val="24"/>
           <w:szCs w:val="24"/>
           <w:u w:val="single"/>
@@ -1003,6 +1006,7 @@
         <w:rPr>
           <w:b/>
           <w:bCs/>
+          <w:noProof/>
           <w:sz w:val="24"/>
           <w:szCs w:val="24"/>
           <w:u w:val="single"/>
@@ -1059,15 +1063,235 @@
         <w:rPr>
           <w:b/>
           <w:bCs/>
+          <w:noProof/>
+          <w:sz w:val="24"/>
+          <w:szCs w:val="24"/>
+          <w:u w:val="single"/>
+        </w:rPr>
+        <mc:AlternateContent>
+          <mc:Choice Requires="wps">
+            <w:drawing>
+              <wp:anchor distT="0" distB="0" distL="114300" distR="114300" simplePos="0" relativeHeight="251672576" behindDoc="0" locked="0" layoutInCell="1" allowOverlap="1" wp14:anchorId="141EDC78" wp14:editId="27C051AD">
+                <wp:simplePos x="0" y="0"/>
+                <wp:positionH relativeFrom="column">
+                  <wp:posOffset>862675</wp:posOffset>
+                </wp:positionH>
+                <wp:positionV relativeFrom="paragraph">
+                  <wp:posOffset>426720</wp:posOffset>
+                </wp:positionV>
+                <wp:extent cx="881236" cy="198989"/>
+                <wp:effectExtent l="0" t="0" r="14605" b="10795"/>
+                <wp:wrapNone/>
+                <wp:docPr id="405028939" name="Zone de texte 8"/>
+                <wp:cNvGraphicFramePr/>
+                <a:graphic xmlns:a="http://schemas.openxmlformats.org/drawingml/2006/main">
+                  <a:graphicData uri="http://schemas.microsoft.com/office/word/2010/wordprocessingShape">
+                    <wps:wsp>
+                      <wps:cNvSpPr txBox="1"/>
+                      <wps:spPr>
+                        <a:xfrm>
+                          <a:off x="0" y="0"/>
+                          <a:ext cx="881236" cy="198989"/>
+                        </a:xfrm>
+                        <a:prstGeom prst="rect">
+                          <a:avLst/>
+                        </a:prstGeom>
+                        <a:solidFill>
+                          <a:schemeClr val="lt1"/>
+                        </a:solidFill>
+                        <a:ln w="6350">
+                          <a:solidFill>
+                            <a:prstClr val="black"/>
+                          </a:solidFill>
+                        </a:ln>
+                      </wps:spPr>
+                      <wps:txbx>
+                        <w:txbxContent>
+                          <w:p>
+                            <w:pPr>
+                              <w:rPr>
+                                <w:sz w:val="18"/>
+                                <w:szCs w:val="18"/>
+                              </w:rPr>
+                            </w:pPr>
+                            <w:r>
+                              <w:rPr>
+                                <w:sz w:val="18"/>
+                                <w:szCs w:val="18"/>
+                              </w:rPr>
+                              <w:t>Nom Machine</w:t>
+                            </w:r>
+                          </w:p>
+                        </w:txbxContent>
+                      </wps:txbx>
+                      <wps:bodyPr rot="0" spcFirstLastPara="0" vertOverflow="overflow" horzOverflow="overflow" vert="horz" wrap="square" lIns="91440" tIns="45720" rIns="91440" bIns="45720" numCol="1" spcCol="0" rtlCol="0" fromWordArt="0" anchor="t" anchorCtr="0" forceAA="0" compatLnSpc="1">
+                        <a:prstTxWarp prst="textNoShape">
+                          <a:avLst/>
+                        </a:prstTxWarp>
+                        <a:noAutofit/>
+                      </wps:bodyPr>
+                    </wps:wsp>
+                  </a:graphicData>
+                </a:graphic>
+                <wp14:sizeRelH relativeFrom="margin">
+                  <wp14:pctWidth>0</wp14:pctWidth>
+                </wp14:sizeRelH>
+                <wp14:sizeRelV relativeFrom="margin">
+                  <wp14:pctHeight>0</wp14:pctHeight>
+                </wp14:sizeRelV>
+              </wp:anchor>
+            </w:drawing>
+          </mc:Choice>
+          <mc:Fallback>
+            <w:pict>
+              <v:shape w14:anchorId="141EDC78" id="Zone de texte 8" o:spid="_x0000_s1029" type="#_x0000_t202" style="position:absolute;left:0;text-align:left;margin-left:67.95pt;margin-top:33.6pt;width:69.4pt;height:15.65pt;z-index:251672576;visibility:visible;mso-wrap-style:square;mso-width-percent:0;mso-height-percent:0;mso-wrap-distance-left:9pt;mso-wrap-distance-top:0;mso-wrap-distance-right:9pt;mso-wrap-distance-bottom:0;mso-position-horizontal:absolute;mso-position-horizontal-relative:text;mso-position-vertical:absolute;mso-position-vertical-relative:text;mso-width-percent:0;mso-height-percent:0;mso-width-relative:margin;mso-height-relative:margin;v-text-anchor:top" o:gfxdata="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" fillcolor="white [3201]" strokeweight=".5pt">
+                <v:textbox>
+                  <w:txbxContent>
+                    <w:p>
+                      <w:pPr>
+                        <w:rPr>
+                          <w:sz w:val="18"/>
+                          <w:szCs w:val="18"/>
+                        </w:rPr>
+                      </w:pPr>
+                      <w:r>
+                        <w:rPr>
+                          <w:sz w:val="18"/>
+                          <w:szCs w:val="18"/>
+                        </w:rPr>
+                        <w:t>Nom Machine</w:t>
+                      </w:r>
+                    </w:p>
+                  </w:txbxContent>
+                </v:textbox>
+              </v:shape>
+            </w:pict>
+          </mc:Fallback>
+        </mc:AlternateContent>
+      </w:r>
+      <w:r>
+        <w:rPr>
+          <w:b/>
+          <w:bCs/>
+          <w:noProof/>
+          <w:sz w:val="24"/>
+          <w:szCs w:val="24"/>
+          <w:u w:val="single"/>
+        </w:rPr>
+        <mc:AlternateContent>
+          <mc:Choice Requires="wps">
+            <w:drawing>
+              <wp:anchor distT="0" distB="0" distL="114300" distR="114300" simplePos="0" relativeHeight="251670528" behindDoc="0" locked="0" layoutInCell="1" allowOverlap="1" wp14:anchorId="3E5F0A6A" wp14:editId="311D3E00">
+                <wp:simplePos x="0" y="0"/>
+                <wp:positionH relativeFrom="column">
+                  <wp:posOffset>1179544</wp:posOffset>
+                </wp:positionH>
+                <wp:positionV relativeFrom="paragraph">
+                  <wp:posOffset>1601138</wp:posOffset>
+                </wp:positionV>
+                <wp:extent cx="1028108" cy="227415"/>
+                <wp:effectExtent l="0" t="0" r="19685" b="20320"/>
+                <wp:wrapNone/>
+                <wp:docPr id="1724634514" name="Zone de texte 8"/>
+                <wp:cNvGraphicFramePr/>
+                <a:graphic xmlns:a="http://schemas.openxmlformats.org/drawingml/2006/main">
+                  <a:graphicData uri="http://schemas.microsoft.com/office/word/2010/wordprocessingShape">
+                    <wps:wsp>
+                      <wps:cNvSpPr txBox="1"/>
+                      <wps:spPr>
+                        <a:xfrm>
+                          <a:off x="0" y="0"/>
+                          <a:ext cx="1028108" cy="227415"/>
+                        </a:xfrm>
+                        <a:prstGeom prst="rect">
+                          <a:avLst/>
+                        </a:prstGeom>
+                        <a:solidFill>
+                          <a:schemeClr val="lt1"/>
+                        </a:solidFill>
+                        <a:ln w="6350">
+                          <a:solidFill>
+                            <a:prstClr val="black"/>
+                          </a:solidFill>
+                        </a:ln>
+                      </wps:spPr>
+                      <wps:txbx>
+                        <w:txbxContent>
+                          <w:p>
+                            <w:pPr>
+                              <w:rPr>
+                                <w:sz w:val="18"/>
+                                <w:szCs w:val="18"/>
+                              </w:rPr>
+                            </w:pPr>
+                            <w:r>
+                              <w:rPr>
+                                <w:sz w:val="18"/>
+                                <w:szCs w:val="18"/>
+                              </w:rPr>
+                              <w:t>IP de la machine</w:t>
+                            </w:r>
+                          </w:p>
+                        </w:txbxContent>
+                      </wps:txbx>
+                      <wps:bodyPr rot="0" spcFirstLastPara="0" vertOverflow="overflow" horzOverflow="overflow" vert="horz" wrap="square" lIns="91440" tIns="45720" rIns="91440" bIns="45720" numCol="1" spcCol="0" rtlCol="0" fromWordArt="0" anchor="t" anchorCtr="0" forceAA="0" compatLnSpc="1">
+                        <a:prstTxWarp prst="textNoShape">
+                          <a:avLst/>
+                        </a:prstTxWarp>
+                        <a:noAutofit/>
+                      </wps:bodyPr>
+                    </wps:wsp>
+                  </a:graphicData>
+                </a:graphic>
+                <wp14:sizeRelH relativeFrom="margin">
+                  <wp14:pctWidth>0</wp14:pctWidth>
+                </wp14:sizeRelH>
+                <wp14:sizeRelV relativeFrom="margin">
+                  <wp14:pctHeight>0</wp14:pctHeight>
+                </wp14:sizeRelV>
+              </wp:anchor>
+            </w:drawing>
+          </mc:Choice>
+          <mc:Fallback>
+            <w:pict>
+              <v:shape w14:anchorId="3E5F0A6A" id="_x0000_s1030" type="#_x0000_t202" style="position:absolute;left:0;text-align:left;margin-left:92.9pt;margin-top:126.05pt;width:80.95pt;height:17.9pt;z-index:251670528;visibility:visible;mso-wrap-style:square;mso-width-percent:0;mso-height-percent:0;mso-wrap-distance-left:9pt;mso-wrap-distance-top:0;mso-wrap-distance-right:9pt;mso-wrap-distance-bottom:0;mso-position-horizontal:absolute;mso-position-horizontal-relative:text;mso-position-vertical:absolute;mso-position-vertical-relative:text;mso-width-percent:0;mso-height-percent:0;mso-width-relative:margin;mso-height-relative:margin;v-text-anchor:top" o:gfxdata="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" fillcolor="white [3201]" strokeweight=".5pt">
+                <v:textbox>
+                  <w:txbxContent>
+                    <w:p>
+                      <w:pPr>
+                        <w:rPr>
+                          <w:sz w:val="18"/>
+                          <w:szCs w:val="18"/>
+                        </w:rPr>
+                      </w:pPr>
+                      <w:r>
+                        <w:rPr>
+                          <w:sz w:val="18"/>
+                          <w:szCs w:val="18"/>
+                        </w:rPr>
+                        <w:t>IP de la machine</w:t>
+                      </w:r>
+                    </w:p>
+                  </w:txbxContent>
+                </v:textbox>
+              </v:shape>
+            </w:pict>
+          </mc:Fallback>
+        </mc:AlternateContent>
+      </w:r>
+      <w:r>
+        <w:rPr>
+          <w:b/>
+          <w:bCs/>
           <w:sz w:val="24"/>
           <w:szCs w:val="24"/>
           <w:u w:val="single"/>
         </w:rPr>
         <w:drawing>
-          <wp:inline distT="0" distB="0" distL="0" distR="0" wp14:anchorId="4A8C6F1D" wp14:editId="77A5C3FE">
-            <wp:extent cx="4609903" cy="2558008"/>
-            <wp:effectExtent l="0" t="0" r="635" b="0"/>
-            <wp:docPr id="2091870281" name="Image 1" descr="Une image contenant texte, capture d’écran, nombre, logiciel&#10;&#10;Le contenu généré par l’IA peut être incorrect."/>
+          <wp:inline distT="0" distB="0" distL="0" distR="0" wp14:anchorId="7955FA40" wp14:editId="213E5841">
+            <wp:extent cx="5239768" cy="2894810"/>
+            <wp:effectExtent l="0" t="0" r="0" b="1270"/>
+            <wp:docPr id="444418488" name="Image 1" descr="Une image contenant texte, capture d’écran, nombre, logiciel&#10;&#10;Le contenu généré par l’IA peut être incorrect."/>
             <wp:cNvGraphicFramePr>
               <a:graphicFrameLocks xmlns:a="http://schemas.openxmlformats.org/drawingml/2006/main" noChangeAspect="1"/>
             </wp:cNvGraphicFramePr>
@@ -1075,7 +1299,7 @@
               <a:graphicData uri="http://schemas.openxmlformats.org/drawingml/2006/picture">
                 <pic:pic xmlns:pic="http://schemas.openxmlformats.org/drawingml/2006/picture">
                   <pic:nvPicPr>
-                    <pic:cNvPr id="2091870281" name="Image 1" descr="Une image contenant texte, capture d’écran, nombre, logiciel&#10;&#10;Le contenu généré par l’IA peut être incorrect."/>
+                    <pic:cNvPr id="444418488" name="Image 1" descr="Une image contenant texte, capture d’écran, nombre, logiciel&#10;&#10;Le contenu généré par l’IA peut être incorrect."/>
                     <pic:cNvPicPr/>
                   </pic:nvPicPr>
                   <pic:blipFill>
@@ -1087,7 +1311,63 @@
                   <pic:spPr>
                     <a:xfrm>
                       <a:off x="0" y="0"/>
-                      <a:ext cx="4623617" cy="2565618"/>
+                      <a:ext cx="5252652" cy="2901928"/>
+                    </a:xfrm>
+                    <a:prstGeom prst="rect">
+                      <a:avLst/>
+                    </a:prstGeom>
+                  </pic:spPr>
+                </pic:pic>
+              </a:graphicData>
+            </a:graphic>
+          </wp:inline>
+        </w:drawing>
+      </w:r>
+    </w:p>
+    <w:p>
+      <w:pPr>
+        <w:ind w:left="360"/>
+        <w:rPr>
+          <w:b/>
+          <w:bCs/>
+          <w:sz w:val="24"/>
+          <w:szCs w:val="24"/>
+          <w:u w:val="single"/>
+        </w:rPr>
+      </w:pPr>
+      <w:r>
+        <w:rPr>
+          <w:b/>
+          <w:bCs/>
+          <w:sz w:val="24"/>
+          <w:szCs w:val="24"/>
+          <w:u w:val="single"/>
+        </w:rPr>
+        <w:drawing>
+          <wp:inline distT="0" distB="0" distL="0" distR="0" wp14:anchorId="056B2596" wp14:editId="0C7A40D6">
+            <wp:extent cx="5760720" cy="314960"/>
+            <wp:effectExtent l="0" t="0" r="0" b="8890"/>
+            <wp:docPr id="1452549440" name="Image 1"/>
+            <wp:cNvGraphicFramePr>
+              <a:graphicFrameLocks xmlns:a="http://schemas.openxmlformats.org/drawingml/2006/main" noChangeAspect="1"/>
+            </wp:cNvGraphicFramePr>
+            <a:graphic xmlns:a="http://schemas.openxmlformats.org/drawingml/2006/main">
+              <a:graphicData uri="http://schemas.openxmlformats.org/drawingml/2006/picture">
+                <pic:pic xmlns:pic="http://schemas.openxmlformats.org/drawingml/2006/picture">
+                  <pic:nvPicPr>
+                    <pic:cNvPr id="1452549440" name=""/>
+                    <pic:cNvPicPr/>
+                  </pic:nvPicPr>
+                  <pic:blipFill>
+                    <a:blip r:embed="rId10"/>
+                    <a:stretch>
+                      <a:fillRect/>
+                    </a:stretch>
+                  </pic:blipFill>
+                  <pic:spPr>
+                    <a:xfrm>
+                      <a:off x="0" y="0"/>
+                      <a:ext cx="5760720" cy="314960"/>
                     </a:xfrm>
                     <a:prstGeom prst="rect">
                       <a:avLst/>

</xml_diff>

<commit_message>
fichier installation + read me à jour
</commit_message>
<xml_diff>
--- a/installationZabbix/Procédure installation agent.docx
+++ b/installationZabbix/Procédure installation agent.docx
@@ -25,27 +25,9 @@
     </w:p>
     <w:p>
       <w:pPr>
-        <w:pStyle w:val="Paragraphedeliste"/>
-        <w:numPr>
-          <w:ilvl w:val="0"/>
-          <w:numId w:val="1"/>
-        </w:numPr>
-        <w:rPr>
-          <w:b/>
-          <w:bCs/>
-          <w:sz w:val="24"/>
-          <w:szCs w:val="24"/>
-          <w:u w:val="single"/>
-        </w:rPr>
+        <w:pStyle w:val="Titre1"/>
       </w:pPr>
       <w:r>
-        <w:rPr>
-          <w:b/>
-          <w:bCs/>
-          <w:sz w:val="24"/>
-          <w:szCs w:val="24"/>
-          <w:u w:val="single"/>
-        </w:rPr>
         <w:t>Agent sur un client Windows/ Windows Server</w:t>
       </w:r>
     </w:p>
@@ -286,6 +268,62 @@
                     <a:xfrm>
                       <a:off x="0" y="0"/>
                       <a:ext cx="5760720" cy="1646555"/>
+                    </a:xfrm>
+                    <a:prstGeom prst="rect">
+                      <a:avLst/>
+                    </a:prstGeom>
+                  </pic:spPr>
+                </pic:pic>
+              </a:graphicData>
+            </a:graphic>
+          </wp:inline>
+        </w:drawing>
+      </w:r>
+    </w:p>
+    <w:p>
+      <w:pPr>
+        <w:ind w:left="360"/>
+        <w:rPr>
+          <w:b/>
+          <w:bCs/>
+          <w:sz w:val="24"/>
+          <w:szCs w:val="24"/>
+          <w:u w:val="single"/>
+        </w:rPr>
+      </w:pPr>
+      <w:r>
+        <w:rPr>
+          <w:b/>
+          <w:bCs/>
+          <w:sz w:val="24"/>
+          <w:szCs w:val="24"/>
+          <w:u w:val="single"/>
+        </w:rPr>
+        <w:drawing>
+          <wp:inline distT="0" distB="0" distL="0" distR="0" wp14:anchorId="1083D065" wp14:editId="0BC0DE0F">
+            <wp:extent cx="5760720" cy="1621155"/>
+            <wp:effectExtent l="0" t="0" r="0" b="0"/>
+            <wp:docPr id="1513250925" name="Image 1" descr="Une image contenant texte, capture d’écran, logiciel&#10;&#10;Le contenu généré par l’IA peut être incorrect."/>
+            <wp:cNvGraphicFramePr>
+              <a:graphicFrameLocks xmlns:a="http://schemas.openxmlformats.org/drawingml/2006/main" noChangeAspect="1"/>
+            </wp:cNvGraphicFramePr>
+            <a:graphic xmlns:a="http://schemas.openxmlformats.org/drawingml/2006/main">
+              <a:graphicData uri="http://schemas.openxmlformats.org/drawingml/2006/picture">
+                <pic:pic xmlns:pic="http://schemas.openxmlformats.org/drawingml/2006/picture">
+                  <pic:nvPicPr>
+                    <pic:cNvPr id="1513250925" name="Image 1" descr="Une image contenant texte, capture d’écran, logiciel&#10;&#10;Le contenu généré par l’IA peut être incorrect."/>
+                    <pic:cNvPicPr/>
+                  </pic:nvPicPr>
+                  <pic:blipFill>
+                    <a:blip r:embed="rId6"/>
+                    <a:stretch>
+                      <a:fillRect/>
+                    </a:stretch>
+                  </pic:blipFill>
+                  <pic:spPr>
+                    <a:xfrm>
+                      <a:off x="0" y="0"/>
+                      <a:ext cx="5760720" cy="1621155"/>
                     </a:xfrm>
                     <a:prstGeom prst="rect">
                       <a:avLst/>
@@ -722,7 +760,7 @@
                     <pic:cNvPicPr/>
                   </pic:nvPicPr>
                   <pic:blipFill>
-                    <a:blip r:embed="rId6"/>
+                    <a:blip r:embed="rId7"/>
                     <a:stretch>
                       <a:fillRect/>
                     </a:stretch>
@@ -745,6 +783,27 @@
     </w:p>
     <w:p>
       <w:pPr>
+        <w:rPr>
+          <w:b/>
+          <w:bCs/>
+          <w:sz w:val="24"/>
+          <w:szCs w:val="24"/>
+          <w:u w:val="single"/>
+        </w:rPr>
+      </w:pPr>
+      <w:r>
+        <w:rPr>
+          <w:b/>
+          <w:bCs/>
+          <w:sz w:val="24"/>
+          <w:szCs w:val="24"/>
+          <w:u w:val="single"/>
+        </w:rPr>
+        <w:br w:type="page"/>
+      </w:r>
+    </w:p>
+    <w:p>
+      <w:pPr>
         <w:pStyle w:val="Paragraphedeliste"/>
         <w:numPr>
           <w:ilvl w:val="0"/>
@@ -766,6 +825,7 @@
           <w:szCs w:val="24"/>
           <w:u w:val="single"/>
         </w:rPr>
+        <w:lastRenderedPageBreak/>
         <w:t>Ajouter l’hôte dans l’interface web Zabbix</w:t>
       </w:r>
     </w:p>
@@ -884,7 +944,7 @@
                     <pic:cNvPicPr/>
                   </pic:nvPicPr>
                   <pic:blipFill>
-                    <a:blip r:embed="rId7"/>
+                    <a:blip r:embed="rId8"/>
                     <a:stretch>
                       <a:fillRect/>
                     </a:stretch>
@@ -925,7 +985,6 @@
           <w:szCs w:val="24"/>
           <w:u w:val="single"/>
         </w:rPr>
-        <w:lastRenderedPageBreak/>
         <mc:AlternateContent>
           <mc:Choice Requires="wps">
             <w:drawing>
@@ -1027,7 +1086,7 @@
                     <pic:cNvPicPr/>
                   </pic:nvPicPr>
                   <pic:blipFill>
-                    <a:blip r:embed="rId8"/>
+                    <a:blip r:embed="rId9"/>
                     <a:stretch>
                       <a:fillRect/>
                     </a:stretch>
@@ -1283,6 +1342,7 @@
         <w:rPr>
           <w:b/>
           <w:bCs/>
+          <w:noProof/>
           <w:sz w:val="24"/>
           <w:szCs w:val="24"/>
           <w:u w:val="single"/>
@@ -1303,7 +1363,7 @@
                     <pic:cNvPicPr/>
                   </pic:nvPicPr>
                   <pic:blipFill>
-                    <a:blip r:embed="rId9"/>
+                    <a:blip r:embed="rId10"/>
                     <a:stretch>
                       <a:fillRect/>
                     </a:stretch>
@@ -1339,6 +1399,7 @@
         <w:rPr>
           <w:b/>
           <w:bCs/>
+          <w:noProof/>
           <w:sz w:val="24"/>
           <w:szCs w:val="24"/>
           <w:u w:val="single"/>
@@ -1359,7 +1420,7 @@
                     <pic:cNvPicPr/>
                   </pic:nvPicPr>
                   <pic:blipFill>
-                    <a:blip r:embed="rId10"/>
+                    <a:blip r:embed="rId11"/>
                     <a:stretch>
                       <a:fillRect/>
                     </a:stretch>
@@ -1571,6 +1632,93 @@
     </w:lvl>
   </w:abstractNum>
   <w:abstractNum w:abstractNumId="2" w15:restartNumberingAfterBreak="0">
+    <w:nsid w:val="29DF1918"/>
+    <w:multiLevelType w:val="hybridMultilevel"/>
+    <w:tmpl w:val="D91A638E"/>
+    <w:lvl w:ilvl="0" w:tplc="34B09F3A">
+      <w:start w:val="1"/>
+      <w:numFmt w:val="decimal"/>
+      <w:pStyle w:val="Titre1"/>
+      <w:lvlText w:val="%1."/>
+      <w:lvlJc w:val="left"/>
+      <w:pPr>
+        <w:ind w:left="720" w:hanging="360"/>
+      </w:pPr>
+    </w:lvl>
+    <w:lvl w:ilvl="1" w:tplc="040C0019" w:tentative="1">
+      <w:start w:val="1"/>
+      <w:numFmt w:val="lowerLetter"/>
+      <w:lvlText w:val="%2."/>
+      <w:lvlJc w:val="left"/>
+      <w:pPr>
+        <w:ind w:left="1440" w:hanging="360"/>
+      </w:pPr>
+    </w:lvl>
+    <w:lvl w:ilvl="2" w:tplc="040C001B" w:tentative="1">
+      <w:start w:val="1"/>
+      <w:numFmt w:val="lowerRoman"/>
+      <w:lvlText w:val="%3."/>
+      <w:lvlJc w:val="right"/>
+      <w:pPr>
+        <w:ind w:left="2160" w:hanging="180"/>
+      </w:pPr>
+    </w:lvl>
+    <w:lvl w:ilvl="3" w:tplc="040C000F" w:tentative="1">
+      <w:start w:val="1"/>
+      <w:numFmt w:val="decimal"/>
+      <w:lvlText w:val="%4."/>
+      <w:lvlJc w:val="left"/>
+      <w:pPr>
+        <w:ind w:left="2880" w:hanging="360"/>
+      </w:pPr>
+    </w:lvl>
+    <w:lvl w:ilvl="4" w:tplc="040C0019" w:tentative="1">
+      <w:start w:val="1"/>
+      <w:numFmt w:val="lowerLetter"/>
+      <w:lvlText w:val="%5."/>
+      <w:lvlJc w:val="left"/>
+      <w:pPr>
+        <w:ind w:left="3600" w:hanging="360"/>
+      </w:pPr>
+    </w:lvl>
+    <w:lvl w:ilvl="5" w:tplc="040C001B" w:tentative="1">
+      <w:start w:val="1"/>
+      <w:numFmt w:val="lowerRoman"/>
+      <w:lvlText w:val="%6."/>
+      <w:lvlJc w:val="right"/>
+      <w:pPr>
+        <w:ind w:left="4320" w:hanging="180"/>
+      </w:pPr>
+    </w:lvl>
+    <w:lvl w:ilvl="6" w:tplc="040C000F" w:tentative="1">
+      <w:start w:val="1"/>
+      <w:numFmt w:val="decimal"/>
+      <w:lvlText w:val="%7."/>
+      <w:lvlJc w:val="left"/>
+      <w:pPr>
+        <w:ind w:left="5040" w:hanging="360"/>
+      </w:pPr>
+    </w:lvl>
+    <w:lvl w:ilvl="7" w:tplc="040C0019" w:tentative="1">
+      <w:start w:val="1"/>
+      <w:numFmt w:val="lowerLetter"/>
+      <w:lvlText w:val="%8."/>
+      <w:lvlJc w:val="left"/>
+      <w:pPr>
+        <w:ind w:left="5760" w:hanging="360"/>
+      </w:pPr>
+    </w:lvl>
+    <w:lvl w:ilvl="8" w:tplc="040C001B" w:tentative="1">
+      <w:start w:val="1"/>
+      <w:numFmt w:val="lowerRoman"/>
+      <w:lvlText w:val="%9."/>
+      <w:lvlJc w:val="right"/>
+      <w:pPr>
+        <w:ind w:left="6480" w:hanging="180"/>
+      </w:pPr>
+    </w:lvl>
+  </w:abstractNum>
+  <w:abstractNum w:abstractNumId="3" w15:restartNumberingAfterBreak="0">
     <w:nsid w:val="56D61CA7"/>
     <w:multiLevelType w:val="hybridMultilevel"/>
     <w:tmpl w:val="A25E5BE6"/>
@@ -1585,6 +1733,93 @@
       <w:rPr>
         <w:rFonts w:hint="default"/>
       </w:rPr>
+    </w:lvl>
+    <w:lvl w:ilvl="1" w:tplc="040C0019" w:tentative="1">
+      <w:start w:val="1"/>
+      <w:numFmt w:val="lowerLetter"/>
+      <w:lvlText w:val="%2."/>
+      <w:lvlJc w:val="left"/>
+      <w:pPr>
+        <w:ind w:left="1440" w:hanging="360"/>
+      </w:pPr>
+    </w:lvl>
+    <w:lvl w:ilvl="2" w:tplc="040C001B" w:tentative="1">
+      <w:start w:val="1"/>
+      <w:numFmt w:val="lowerRoman"/>
+      <w:lvlText w:val="%3."/>
+      <w:lvlJc w:val="right"/>
+      <w:pPr>
+        <w:ind w:left="2160" w:hanging="180"/>
+      </w:pPr>
+    </w:lvl>
+    <w:lvl w:ilvl="3" w:tplc="040C000F" w:tentative="1">
+      <w:start w:val="1"/>
+      <w:numFmt w:val="decimal"/>
+      <w:lvlText w:val="%4."/>
+      <w:lvlJc w:val="left"/>
+      <w:pPr>
+        <w:ind w:left="2880" w:hanging="360"/>
+      </w:pPr>
+    </w:lvl>
+    <w:lvl w:ilvl="4" w:tplc="040C0019" w:tentative="1">
+      <w:start w:val="1"/>
+      <w:numFmt w:val="lowerLetter"/>
+      <w:lvlText w:val="%5."/>
+      <w:lvlJc w:val="left"/>
+      <w:pPr>
+        <w:ind w:left="3600" w:hanging="360"/>
+      </w:pPr>
+    </w:lvl>
+    <w:lvl w:ilvl="5" w:tplc="040C001B" w:tentative="1">
+      <w:start w:val="1"/>
+      <w:numFmt w:val="lowerRoman"/>
+      <w:lvlText w:val="%6."/>
+      <w:lvlJc w:val="right"/>
+      <w:pPr>
+        <w:ind w:left="4320" w:hanging="180"/>
+      </w:pPr>
+    </w:lvl>
+    <w:lvl w:ilvl="6" w:tplc="040C000F" w:tentative="1">
+      <w:start w:val="1"/>
+      <w:numFmt w:val="decimal"/>
+      <w:lvlText w:val="%7."/>
+      <w:lvlJc w:val="left"/>
+      <w:pPr>
+        <w:ind w:left="5040" w:hanging="360"/>
+      </w:pPr>
+    </w:lvl>
+    <w:lvl w:ilvl="7" w:tplc="040C0019" w:tentative="1">
+      <w:start w:val="1"/>
+      <w:numFmt w:val="lowerLetter"/>
+      <w:lvlText w:val="%8."/>
+      <w:lvlJc w:val="left"/>
+      <w:pPr>
+        <w:ind w:left="5760" w:hanging="360"/>
+      </w:pPr>
+    </w:lvl>
+    <w:lvl w:ilvl="8" w:tplc="040C001B" w:tentative="1">
+      <w:start w:val="1"/>
+      <w:numFmt w:val="lowerRoman"/>
+      <w:lvlText w:val="%9."/>
+      <w:lvlJc w:val="right"/>
+      <w:pPr>
+        <w:ind w:left="6480" w:hanging="180"/>
+      </w:pPr>
+    </w:lvl>
+  </w:abstractNum>
+  <w:abstractNum w:abstractNumId="4" w15:restartNumberingAfterBreak="0">
+    <w:nsid w:val="7EAD120F"/>
+    <w:multiLevelType w:val="hybridMultilevel"/>
+    <w:tmpl w:val="D9C4F7BC"/>
+    <w:lvl w:ilvl="0" w:tplc="5830A6F6">
+      <w:start w:val="1"/>
+      <w:numFmt w:val="lowerLetter"/>
+      <w:pStyle w:val="Titre2"/>
+      <w:lvlText w:val="%1)"/>
+      <w:lvlJc w:val="left"/>
+      <w:pPr>
+        <w:ind w:left="720" w:hanging="360"/>
+      </w:pPr>
     </w:lvl>
     <w:lvl w:ilvl="1" w:tplc="040C0019" w:tentative="1">
       <w:start w:val="1"/>
@@ -1663,10 +1898,16 @@
     <w:abstractNumId w:val="0"/>
   </w:num>
   <w:num w:numId="2" w16cid:durableId="1062757889">
-    <w:abstractNumId w:val="2"/>
+    <w:abstractNumId w:val="3"/>
   </w:num>
   <w:num w:numId="3" w16cid:durableId="737479074">
     <w:abstractNumId w:val="1"/>
+  </w:num>
+  <w:num w:numId="4" w16cid:durableId="2004624079">
+    <w:abstractNumId w:val="2"/>
+  </w:num>
+  <w:num w:numId="5" w16cid:durableId="1741826040">
+    <w:abstractNumId w:val="4"/>
   </w:num>
 </w:numbering>
 </file>
@@ -2079,18 +2320,23 @@
     <w:link w:val="Titre1Car"/>
     <w:uiPriority w:val="9"/>
     <w:qFormat/>
-    <w:rsid w:val="00391DD3"/>
+    <w:rsid w:val="00076A12"/>
     <w:pPr>
       <w:keepNext/>
       <w:keepLines/>
+      <w:numPr>
+        <w:numId w:val="4"/>
+      </w:numPr>
       <w:spacing w:before="360" w:after="80"/>
       <w:outlineLvl w:val="0"/>
     </w:pPr>
     <w:rPr>
       <w:rFonts w:asciiTheme="majorHAnsi" w:eastAsiaTheme="majorEastAsia" w:hAnsiTheme="majorHAnsi" w:cstheme="majorBidi"/>
-      <w:color w:val="0F4761" w:themeColor="accent1" w:themeShade="BF"/>
-      <w:sz w:val="40"/>
+      <w:b/>
+      <w:color w:val="000000" w:themeColor="text1"/>
+      <w:sz w:val="26"/>
       <w:szCs w:val="40"/>
+      <w:u w:val="single"/>
     </w:rPr>
   </w:style>
   <w:style w:type="paragraph" w:styleId="Titre2">
@@ -2102,18 +2348,23 @@
     <w:semiHidden/>
     <w:unhideWhenUsed/>
     <w:qFormat/>
-    <w:rsid w:val="00391DD3"/>
+    <w:rsid w:val="00076A12"/>
     <w:pPr>
       <w:keepNext/>
       <w:keepLines/>
+      <w:numPr>
+        <w:numId w:val="5"/>
+      </w:numPr>
       <w:spacing w:before="160" w:after="80"/>
       <w:outlineLvl w:val="1"/>
     </w:pPr>
     <w:rPr>
       <w:rFonts w:asciiTheme="majorHAnsi" w:eastAsiaTheme="majorEastAsia" w:hAnsiTheme="majorHAnsi" w:cstheme="majorBidi"/>
-      <w:color w:val="0F4761" w:themeColor="accent1" w:themeShade="BF"/>
-      <w:sz w:val="32"/>
+      <w:b/>
+      <w:color w:val="000000" w:themeColor="text1"/>
+      <w:sz w:val="24"/>
       <w:szCs w:val="32"/>
+      <w:u w:val="single"/>
     </w:rPr>
   </w:style>
   <w:style w:type="paragraph" w:styleId="Titre3">
@@ -2303,12 +2554,14 @@
     <w:basedOn w:val="Policepardfaut"/>
     <w:link w:val="Titre1"/>
     <w:uiPriority w:val="9"/>
-    <w:rsid w:val="00391DD3"/>
+    <w:rsid w:val="00076A12"/>
     <w:rPr>
       <w:rFonts w:asciiTheme="majorHAnsi" w:eastAsiaTheme="majorEastAsia" w:hAnsiTheme="majorHAnsi" w:cstheme="majorBidi"/>
-      <w:color w:val="0F4761" w:themeColor="accent1" w:themeShade="BF"/>
-      <w:sz w:val="40"/>
+      <w:b/>
+      <w:color w:val="000000" w:themeColor="text1"/>
+      <w:sz w:val="26"/>
       <w:szCs w:val="40"/>
+      <w:u w:val="single"/>
     </w:rPr>
   </w:style>
   <w:style w:type="character" w:customStyle="1" w:styleId="Titre2Car">
@@ -2317,12 +2570,14 @@
     <w:link w:val="Titre2"/>
     <w:uiPriority w:val="9"/>
     <w:semiHidden/>
-    <w:rsid w:val="00391DD3"/>
+    <w:rsid w:val="00076A12"/>
     <w:rPr>
       <w:rFonts w:asciiTheme="majorHAnsi" w:eastAsiaTheme="majorEastAsia" w:hAnsiTheme="majorHAnsi" w:cstheme="majorBidi"/>
-      <w:color w:val="0F4761" w:themeColor="accent1" w:themeShade="BF"/>
-      <w:sz w:val="32"/>
+      <w:b/>
+      <w:color w:val="000000" w:themeColor="text1"/>
+      <w:sz w:val="24"/>
       <w:szCs w:val="32"/>
+      <w:u w:val="single"/>
     </w:rPr>
   </w:style>
   <w:style w:type="character" w:customStyle="1" w:styleId="Titre3Car">
@@ -2424,17 +2679,19 @@
     <w:link w:val="TitreCar"/>
     <w:uiPriority w:val="10"/>
     <w:qFormat/>
-    <w:rsid w:val="00391DD3"/>
+    <w:rsid w:val="00076A12"/>
     <w:pPr>
       <w:spacing w:after="80" w:line="240" w:lineRule="auto"/>
       <w:contextualSpacing/>
     </w:pPr>
     <w:rPr>
       <w:rFonts w:asciiTheme="majorHAnsi" w:eastAsiaTheme="majorEastAsia" w:hAnsiTheme="majorHAnsi" w:cstheme="majorBidi"/>
+      <w:b/>
       <w:spacing w:val="-10"/>
       <w:kern w:val="28"/>
-      <w:sz w:val="56"/>
+      <w:sz w:val="28"/>
       <w:szCs w:val="56"/>
+      <w:u w:val="single"/>
     </w:rPr>
   </w:style>
   <w:style w:type="character" w:customStyle="1" w:styleId="TitreCar">
@@ -2442,13 +2699,15 @@
     <w:basedOn w:val="Policepardfaut"/>
     <w:link w:val="Titre"/>
     <w:uiPriority w:val="10"/>
-    <w:rsid w:val="00391DD3"/>
+    <w:rsid w:val="00076A12"/>
     <w:rPr>
       <w:rFonts w:asciiTheme="majorHAnsi" w:eastAsiaTheme="majorEastAsia" w:hAnsiTheme="majorHAnsi" w:cstheme="majorBidi"/>
+      <w:b/>
       <w:spacing w:val="-10"/>
       <w:kern w:val="28"/>
-      <w:sz w:val="56"/>
+      <w:sz w:val="28"/>
       <w:szCs w:val="56"/>
+      <w:u w:val="single"/>
     </w:rPr>
   </w:style>
   <w:style w:type="paragraph" w:styleId="Sous-titre">

</xml_diff>

<commit_message>
script ajout agent debian
</commit_message>
<xml_diff>
--- a/installationZabbix/Procédure installation agent.docx
+++ b/installationZabbix/Procédure installation agent.docx
@@ -295,6 +295,7 @@
         <w:rPr>
           <w:b/>
           <w:bCs/>
+          <w:noProof/>
           <w:sz w:val="24"/>
           <w:szCs w:val="24"/>
           <w:u w:val="single"/>
@@ -1130,18 +1131,18 @@
         <mc:AlternateContent>
           <mc:Choice Requires="wps">
             <w:drawing>
-              <wp:anchor distT="0" distB="0" distL="114300" distR="114300" simplePos="0" relativeHeight="251672576" behindDoc="0" locked="0" layoutInCell="1" allowOverlap="1" wp14:anchorId="141EDC78" wp14:editId="27C051AD">
+              <wp:anchor distT="0" distB="0" distL="114300" distR="114300" simplePos="0" relativeHeight="251680768" behindDoc="0" locked="0" layoutInCell="1" allowOverlap="1" wp14:anchorId="0C1675C3" wp14:editId="23672643">
                 <wp:simplePos x="0" y="0"/>
                 <wp:positionH relativeFrom="column">
-                  <wp:posOffset>862675</wp:posOffset>
+                  <wp:posOffset>873760</wp:posOffset>
                 </wp:positionH>
                 <wp:positionV relativeFrom="paragraph">
-                  <wp:posOffset>426720</wp:posOffset>
+                  <wp:posOffset>647065</wp:posOffset>
                 </wp:positionV>
-                <wp:extent cx="881236" cy="198989"/>
-                <wp:effectExtent l="0" t="0" r="14605" b="10795"/>
+                <wp:extent cx="881236" cy="228600"/>
+                <wp:effectExtent l="0" t="0" r="14605" b="19050"/>
                 <wp:wrapNone/>
-                <wp:docPr id="405028939" name="Zone de texte 8"/>
+                <wp:docPr id="1689566253" name="Zone de texte 8"/>
                 <wp:cNvGraphicFramePr/>
                 <a:graphic xmlns:a="http://schemas.openxmlformats.org/drawingml/2006/main">
                   <a:graphicData uri="http://schemas.microsoft.com/office/word/2010/wordprocessingShape">
@@ -1150,7 +1151,7 @@
                       <wps:spPr>
                         <a:xfrm>
                           <a:off x="0" y="0"/>
-                          <a:ext cx="881236" cy="198989"/>
+                          <a:ext cx="881236" cy="228600"/>
                         </a:xfrm>
                         <a:prstGeom prst="rect">
                           <a:avLst/>
@@ -1203,7 +1204,117 @@
           </mc:Choice>
           <mc:Fallback>
             <w:pict>
-              <v:shape w14:anchorId="141EDC78" id="Zone de texte 8" o:spid="_x0000_s1029" type="#_x0000_t202" style="position:absolute;left:0;text-align:left;margin-left:67.95pt;margin-top:33.6pt;width:69.4pt;height:15.65pt;z-index:251672576;visibility:visible;mso-wrap-style:square;mso-width-percent:0;mso-height-percent:0;mso-wrap-distance-left:9pt;mso-wrap-distance-top:0;mso-wrap-distance-right:9pt;mso-wrap-distance-bottom:0;mso-position-horizontal:absolute;mso-position-horizontal-relative:text;mso-position-vertical:absolute;mso-position-vertical-relative:text;mso-width-percent:0;mso-height-percent:0;mso-width-relative:margin;mso-height-relative:margin;v-text-anchor:top" o:gfxdata="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" fillcolor="white [3201]" strokeweight=".5pt">
+              <v:shape w14:anchorId="0C1675C3" id="Zone de texte 8" o:spid="_x0000_s1029" type="#_x0000_t202" style="position:absolute;left:0;text-align:left;margin-left:68.8pt;margin-top:50.95pt;width:69.4pt;height:18pt;z-index:251680768;visibility:visible;mso-wrap-style:square;mso-width-percent:0;mso-height-percent:0;mso-wrap-distance-left:9pt;mso-wrap-distance-top:0;mso-wrap-distance-right:9pt;mso-wrap-distance-bottom:0;mso-position-horizontal:absolute;mso-position-horizontal-relative:text;mso-position-vertical:absolute;mso-position-vertical-relative:text;mso-width-percent:0;mso-height-percent:0;mso-width-relative:margin;mso-height-relative:margin;v-text-anchor:top" o:gfxdata="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" fillcolor="white [3201]" strokeweight=".5pt">
+                <v:textbox>
+                  <w:txbxContent>
+                    <w:p>
+                      <w:pPr>
+                        <w:rPr>
+                          <w:sz w:val="18"/>
+                          <w:szCs w:val="18"/>
+                        </w:rPr>
+                      </w:pPr>
+                      <w:r>
+                        <w:rPr>
+                          <w:sz w:val="18"/>
+                          <w:szCs w:val="18"/>
+                        </w:rPr>
+                        <w:t>Nom Machine</w:t>
+                      </w:r>
+                    </w:p>
+                  </w:txbxContent>
+                </v:textbox>
+              </v:shape>
+            </w:pict>
+          </mc:Fallback>
+        </mc:AlternateContent>
+      </w:r>
+      <w:r>
+        <w:rPr>
+          <w:b/>
+          <w:bCs/>
+          <w:noProof/>
+          <w:sz w:val="24"/>
+          <w:szCs w:val="24"/>
+          <w:u w:val="single"/>
+        </w:rPr>
+        <mc:AlternateContent>
+          <mc:Choice Requires="wps">
+            <w:drawing>
+              <wp:anchor distT="0" distB="0" distL="114300" distR="114300" simplePos="0" relativeHeight="251672576" behindDoc="0" locked="0" layoutInCell="1" allowOverlap="1" wp14:anchorId="141EDC78" wp14:editId="6365611A">
+                <wp:simplePos x="0" y="0"/>
+                <wp:positionH relativeFrom="column">
+                  <wp:posOffset>862330</wp:posOffset>
+                </wp:positionH>
+                <wp:positionV relativeFrom="paragraph">
+                  <wp:posOffset>422275</wp:posOffset>
+                </wp:positionV>
+                <wp:extent cx="881236" cy="228600"/>
+                <wp:effectExtent l="0" t="0" r="14605" b="19050"/>
+                <wp:wrapNone/>
+                <wp:docPr id="405028939" name="Zone de texte 8"/>
+                <wp:cNvGraphicFramePr/>
+                <a:graphic xmlns:a="http://schemas.openxmlformats.org/drawingml/2006/main">
+                  <a:graphicData uri="http://schemas.microsoft.com/office/word/2010/wordprocessingShape">
+                    <wps:wsp>
+                      <wps:cNvSpPr txBox="1"/>
+                      <wps:spPr>
+                        <a:xfrm>
+                          <a:off x="0" y="0"/>
+                          <a:ext cx="881236" cy="228600"/>
+                        </a:xfrm>
+                        <a:prstGeom prst="rect">
+                          <a:avLst/>
+                        </a:prstGeom>
+                        <a:solidFill>
+                          <a:schemeClr val="lt1"/>
+                        </a:solidFill>
+                        <a:ln w="6350">
+                          <a:solidFill>
+                            <a:prstClr val="black"/>
+                          </a:solidFill>
+                        </a:ln>
+                      </wps:spPr>
+                      <wps:txbx>
+                        <w:txbxContent>
+                          <w:p>
+                            <w:pPr>
+                              <w:rPr>
+                                <w:sz w:val="18"/>
+                                <w:szCs w:val="18"/>
+                              </w:rPr>
+                            </w:pPr>
+                            <w:r>
+                              <w:rPr>
+                                <w:sz w:val="18"/>
+                                <w:szCs w:val="18"/>
+                              </w:rPr>
+                              <w:t>Nom Machine</w:t>
+                            </w:r>
+                          </w:p>
+                        </w:txbxContent>
+                      </wps:txbx>
+                      <wps:bodyPr rot="0" spcFirstLastPara="0" vertOverflow="overflow" horzOverflow="overflow" vert="horz" wrap="square" lIns="91440" tIns="45720" rIns="91440" bIns="45720" numCol="1" spcCol="0" rtlCol="0" fromWordArt="0" anchor="t" anchorCtr="0" forceAA="0" compatLnSpc="1">
+                        <a:prstTxWarp prst="textNoShape">
+                          <a:avLst/>
+                        </a:prstTxWarp>
+                        <a:noAutofit/>
+                      </wps:bodyPr>
+                    </wps:wsp>
+                  </a:graphicData>
+                </a:graphic>
+                <wp14:sizeRelH relativeFrom="margin">
+                  <wp14:pctWidth>0</wp14:pctWidth>
+                </wp14:sizeRelH>
+                <wp14:sizeRelV relativeFrom="margin">
+                  <wp14:pctHeight>0</wp14:pctHeight>
+                </wp14:sizeRelV>
+              </wp:anchor>
+            </w:drawing>
+          </mc:Choice>
+          <mc:Fallback>
+            <w:pict>
+              <v:shape w14:anchorId="141EDC78" id="_x0000_s1030" type="#_x0000_t202" style="position:absolute;left:0;text-align:left;margin-left:67.9pt;margin-top:33.25pt;width:69.4pt;height:18pt;z-index:251672576;visibility:visible;mso-wrap-style:square;mso-width-percent:0;mso-height-percent:0;mso-wrap-distance-left:9pt;mso-wrap-distance-top:0;mso-wrap-distance-right:9pt;mso-wrap-distance-bottom:0;mso-position-horizontal:absolute;mso-position-horizontal-relative:text;mso-position-vertical:absolute;mso-position-vertical-relative:text;mso-width-percent:0;mso-height-percent:0;mso-width-relative:margin;mso-height-relative:margin;v-text-anchor:top" o:gfxdata="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" fillcolor="white [3201]" strokeweight=".5pt">
                 <v:textbox>
                   <w:txbxContent>
                     <w:p>
@@ -1313,7 +1424,7 @@
           </mc:Choice>
           <mc:Fallback>
             <w:pict>
-              <v:shape w14:anchorId="3E5F0A6A" id="_x0000_s1030" type="#_x0000_t202" style="position:absolute;left:0;text-align:left;margin-left:92.9pt;margin-top:126.05pt;width:80.95pt;height:17.9pt;z-index:251670528;visibility:visible;mso-wrap-style:square;mso-width-percent:0;mso-height-percent:0;mso-wrap-distance-left:9pt;mso-wrap-distance-top:0;mso-wrap-distance-right:9pt;mso-wrap-distance-bottom:0;mso-position-horizontal:absolute;mso-position-horizontal-relative:text;mso-position-vertical:absolute;mso-position-vertical-relative:text;mso-width-percent:0;mso-height-percent:0;mso-width-relative:margin;mso-height-relative:margin;v-text-anchor:top" o:gfxdata="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" fillcolor="white [3201]" strokeweight=".5pt">
+              <v:shape w14:anchorId="3E5F0A6A" id="_x0000_s1031" type="#_x0000_t202" style="position:absolute;left:0;text-align:left;margin-left:92.9pt;margin-top:126.05pt;width:80.95pt;height:17.9pt;z-index:251670528;visibility:visible;mso-wrap-style:square;mso-width-percent:0;mso-height-percent:0;mso-wrap-distance-left:9pt;mso-wrap-distance-top:0;mso-wrap-distance-right:9pt;mso-wrap-distance-bottom:0;mso-position-horizontal:absolute;mso-position-horizontal-relative:text;mso-position-vertical:absolute;mso-position-vertical-relative:text;mso-width-percent:0;mso-height-percent:0;mso-width-relative:margin;mso-height-relative:margin;v-text-anchor:top" o:gfxdata="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" fillcolor="white [3201]" strokeweight=".5pt">
                 <v:textbox>
                   <w:txbxContent>
                     <w:p>
@@ -1441,6 +1552,403 @@
         </w:drawing>
       </w:r>
     </w:p>
+    <w:p>
+      <w:pPr>
+        <w:ind w:left="360"/>
+        <w:rPr>
+          <w:b/>
+          <w:bCs/>
+          <w:sz w:val="24"/>
+          <w:szCs w:val="24"/>
+          <w:u w:val="single"/>
+        </w:rPr>
+      </w:pPr>
+    </w:p>
+    <w:p>
+      <w:pPr>
+        <w:pStyle w:val="Titre1"/>
+      </w:pPr>
+      <w:r>
+        <w:t>Agent Zabbix sur machine debian13</w:t>
+      </w:r>
+    </w:p>
+    <w:p>
+      <w:pPr>
+        <w:pStyle w:val="Titre2"/>
+      </w:pPr>
+      <w:r>
+        <w:t>Après exécution du script d’installation, ajouter l’hôte sur l’interface web</w:t>
+      </w:r>
+    </w:p>
+    <w:p>
+      <w:r>
+        <w:rPr>
+          <w:b/>
+          <w:bCs/>
+          <w:noProof/>
+          <w:sz w:val="24"/>
+          <w:szCs w:val="24"/>
+          <w:u w:val="single"/>
+        </w:rPr>
+        <mc:AlternateContent>
+          <mc:Choice Requires="wps">
+            <w:drawing>
+              <wp:anchor distT="0" distB="0" distL="114300" distR="114300" simplePos="0" relativeHeight="251678720" behindDoc="0" locked="0" layoutInCell="1" allowOverlap="1" wp14:anchorId="66AF289D" wp14:editId="322A6705">
+                <wp:simplePos x="0" y="0"/>
+                <wp:positionH relativeFrom="column">
+                  <wp:posOffset>738505</wp:posOffset>
+                </wp:positionH>
+                <wp:positionV relativeFrom="paragraph">
+                  <wp:posOffset>767715</wp:posOffset>
+                </wp:positionV>
+                <wp:extent cx="881236" cy="228600"/>
+                <wp:effectExtent l="0" t="0" r="14605" b="19050"/>
+                <wp:wrapNone/>
+                <wp:docPr id="1835224046" name="Zone de texte 8"/>
+                <wp:cNvGraphicFramePr/>
+                <a:graphic xmlns:a="http://schemas.openxmlformats.org/drawingml/2006/main">
+                  <a:graphicData uri="http://schemas.microsoft.com/office/word/2010/wordprocessingShape">
+                    <wps:wsp>
+                      <wps:cNvSpPr txBox="1"/>
+                      <wps:spPr>
+                        <a:xfrm>
+                          <a:off x="0" y="0"/>
+                          <a:ext cx="881236" cy="228600"/>
+                        </a:xfrm>
+                        <a:prstGeom prst="rect">
+                          <a:avLst/>
+                        </a:prstGeom>
+                        <a:solidFill>
+                          <a:schemeClr val="lt1"/>
+                        </a:solidFill>
+                        <a:ln w="6350">
+                          <a:solidFill>
+                            <a:prstClr val="black"/>
+                          </a:solidFill>
+                        </a:ln>
+                      </wps:spPr>
+                      <wps:txbx>
+                        <w:txbxContent>
+                          <w:p>
+                            <w:pPr>
+                              <w:rPr>
+                                <w:sz w:val="18"/>
+                                <w:szCs w:val="18"/>
+                              </w:rPr>
+                            </w:pPr>
+                            <w:r>
+                              <w:rPr>
+                                <w:sz w:val="18"/>
+                                <w:szCs w:val="18"/>
+                              </w:rPr>
+                              <w:t>Nom Machine</w:t>
+                            </w:r>
+                          </w:p>
+                        </w:txbxContent>
+                      </wps:txbx>
+                      <wps:bodyPr rot="0" spcFirstLastPara="0" vertOverflow="overflow" horzOverflow="overflow" vert="horz" wrap="square" lIns="91440" tIns="45720" rIns="91440" bIns="45720" numCol="1" spcCol="0" rtlCol="0" fromWordArt="0" anchor="t" anchorCtr="0" forceAA="0" compatLnSpc="1">
+                        <a:prstTxWarp prst="textNoShape">
+                          <a:avLst/>
+                        </a:prstTxWarp>
+                        <a:noAutofit/>
+                      </wps:bodyPr>
+                    </wps:wsp>
+                  </a:graphicData>
+                </a:graphic>
+                <wp14:sizeRelH relativeFrom="margin">
+                  <wp14:pctWidth>0</wp14:pctWidth>
+                </wp14:sizeRelH>
+                <wp14:sizeRelV relativeFrom="margin">
+                  <wp14:pctHeight>0</wp14:pctHeight>
+                </wp14:sizeRelV>
+              </wp:anchor>
+            </w:drawing>
+          </mc:Choice>
+          <mc:Fallback>
+            <w:pict>
+              <v:shape w14:anchorId="66AF289D" id="_x0000_s1032" type="#_x0000_t202" style="position:absolute;margin-left:58.15pt;margin-top:60.45pt;width:69.4pt;height:18pt;z-index:251678720;visibility:visible;mso-wrap-style:square;mso-width-percent:0;mso-height-percent:0;mso-wrap-distance-left:9pt;mso-wrap-distance-top:0;mso-wrap-distance-right:9pt;mso-wrap-distance-bottom:0;mso-position-horizontal:absolute;mso-position-horizontal-relative:text;mso-position-vertical:absolute;mso-position-vertical-relative:text;mso-width-percent:0;mso-height-percent:0;mso-width-relative:margin;mso-height-relative:margin;v-text-anchor:top" o:gfxdata="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" fillcolor="white [3201]" strokeweight=".5pt">
+                <v:textbox>
+                  <w:txbxContent>
+                    <w:p>
+                      <w:pPr>
+                        <w:rPr>
+                          <w:sz w:val="18"/>
+                          <w:szCs w:val="18"/>
+                        </w:rPr>
+                      </w:pPr>
+                      <w:r>
+                        <w:rPr>
+                          <w:sz w:val="18"/>
+                          <w:szCs w:val="18"/>
+                        </w:rPr>
+                        <w:t>Nom Machine</w:t>
+                      </w:r>
+                    </w:p>
+                  </w:txbxContent>
+                </v:textbox>
+              </v:shape>
+            </w:pict>
+          </mc:Fallback>
+        </mc:AlternateContent>
+      </w:r>
+      <w:r>
+        <w:rPr>
+          <w:b/>
+          <w:bCs/>
+          <w:noProof/>
+          <w:sz w:val="24"/>
+          <w:szCs w:val="24"/>
+          <w:u w:val="single"/>
+        </w:rPr>
+        <mc:AlternateContent>
+          <mc:Choice Requires="wps">
+            <w:drawing>
+              <wp:anchor distT="0" distB="0" distL="114300" distR="114300" simplePos="0" relativeHeight="251676672" behindDoc="0" locked="0" layoutInCell="1" allowOverlap="1" wp14:anchorId="0123D414" wp14:editId="5541ECE0">
+                <wp:simplePos x="0" y="0"/>
+                <wp:positionH relativeFrom="column">
+                  <wp:posOffset>805180</wp:posOffset>
+                </wp:positionH>
+                <wp:positionV relativeFrom="paragraph">
+                  <wp:posOffset>520065</wp:posOffset>
+                </wp:positionV>
+                <wp:extent cx="881236" cy="228600"/>
+                <wp:effectExtent l="0" t="0" r="14605" b="19050"/>
+                <wp:wrapNone/>
+                <wp:docPr id="938272391" name="Zone de texte 8"/>
+                <wp:cNvGraphicFramePr/>
+                <a:graphic xmlns:a="http://schemas.openxmlformats.org/drawingml/2006/main">
+                  <a:graphicData uri="http://schemas.microsoft.com/office/word/2010/wordprocessingShape">
+                    <wps:wsp>
+                      <wps:cNvSpPr txBox="1"/>
+                      <wps:spPr>
+                        <a:xfrm>
+                          <a:off x="0" y="0"/>
+                          <a:ext cx="881236" cy="228600"/>
+                        </a:xfrm>
+                        <a:prstGeom prst="rect">
+                          <a:avLst/>
+                        </a:prstGeom>
+                        <a:solidFill>
+                          <a:sysClr val="window" lastClr="FFFFFF"/>
+                        </a:solidFill>
+                        <a:ln w="6350">
+                          <a:solidFill>
+                            <a:prstClr val="black"/>
+                          </a:solidFill>
+                        </a:ln>
+                      </wps:spPr>
+                      <wps:txbx>
+                        <w:txbxContent>
+                          <w:p>
+                            <w:pPr>
+                              <w:rPr>
+                                <w:sz w:val="18"/>
+                                <w:szCs w:val="18"/>
+                              </w:rPr>
+                            </w:pPr>
+                            <w:r>
+                              <w:rPr>
+                                <w:sz w:val="18"/>
+                                <w:szCs w:val="18"/>
+                              </w:rPr>
+                              <w:t>Nom Machine</w:t>
+                            </w:r>
+                          </w:p>
+                        </w:txbxContent>
+                      </wps:txbx>
+                      <wps:bodyPr rot="0" spcFirstLastPara="0" vertOverflow="overflow" horzOverflow="overflow" vert="horz" wrap="square" lIns="91440" tIns="45720" rIns="91440" bIns="45720" numCol="1" spcCol="0" rtlCol="0" fromWordArt="0" anchor="t" anchorCtr="0" forceAA="0" compatLnSpc="1">
+                        <a:prstTxWarp prst="textNoShape">
+                          <a:avLst/>
+                        </a:prstTxWarp>
+                        <a:noAutofit/>
+                      </wps:bodyPr>
+                    </wps:wsp>
+                  </a:graphicData>
+                </a:graphic>
+                <wp14:sizeRelH relativeFrom="margin">
+                  <wp14:pctWidth>0</wp14:pctWidth>
+                </wp14:sizeRelH>
+                <wp14:sizeRelV relativeFrom="margin">
+                  <wp14:pctHeight>0</wp14:pctHeight>
+                </wp14:sizeRelV>
+              </wp:anchor>
+            </w:drawing>
+          </mc:Choice>
+          <mc:Fallback>
+            <w:pict>
+              <v:shape w14:anchorId="0123D414" id="_x0000_s1033" type="#_x0000_t202" style="position:absolute;margin-left:63.4pt;margin-top:40.95pt;width:69.4pt;height:18pt;z-index:251676672;visibility:visible;mso-wrap-style:square;mso-width-percent:0;mso-height-percent:0;mso-wrap-distance-left:9pt;mso-wrap-distance-top:0;mso-wrap-distance-right:9pt;mso-wrap-distance-bottom:0;mso-position-horizontal:absolute;mso-position-horizontal-relative:text;mso-position-vertical:absolute;mso-position-vertical-relative:text;mso-width-percent:0;mso-height-percent:0;mso-width-relative:margin;mso-height-relative:margin;v-text-anchor:top" o:gfxdata="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" fillcolor="window" strokeweight=".5pt">
+                <v:textbox>
+                  <w:txbxContent>
+                    <w:p>
+                      <w:pPr>
+                        <w:rPr>
+                          <w:sz w:val="18"/>
+                          <w:szCs w:val="18"/>
+                        </w:rPr>
+                      </w:pPr>
+                      <w:r>
+                        <w:rPr>
+                          <w:sz w:val="18"/>
+                          <w:szCs w:val="18"/>
+                        </w:rPr>
+                        <w:t>Nom Machine</w:t>
+                      </w:r>
+                    </w:p>
+                  </w:txbxContent>
+                </v:textbox>
+              </v:shape>
+            </w:pict>
+          </mc:Fallback>
+        </mc:AlternateContent>
+      </w:r>
+      <w:r>
+        <w:rPr>
+          <w:b/>
+          <w:bCs/>
+          <w:noProof/>
+          <w:sz w:val="24"/>
+          <w:szCs w:val="24"/>
+          <w:u w:val="single"/>
+        </w:rPr>
+        <mc:AlternateContent>
+          <mc:Choice Requires="wps">
+            <w:drawing>
+              <wp:anchor distT="0" distB="0" distL="114300" distR="114300" simplePos="0" relativeHeight="251674624" behindDoc="0" locked="0" layoutInCell="1" allowOverlap="1" wp14:anchorId="26EECDC1" wp14:editId="7F95C504">
+                <wp:simplePos x="0" y="0"/>
+                <wp:positionH relativeFrom="column">
+                  <wp:posOffset>1224280</wp:posOffset>
+                </wp:positionH>
+                <wp:positionV relativeFrom="paragraph">
+                  <wp:posOffset>1844040</wp:posOffset>
+                </wp:positionV>
+                <wp:extent cx="1028108" cy="227415"/>
+                <wp:effectExtent l="0" t="0" r="19685" b="20320"/>
+                <wp:wrapNone/>
+                <wp:docPr id="1145018681" name="Zone de texte 8"/>
+                <wp:cNvGraphicFramePr/>
+                <a:graphic xmlns:a="http://schemas.openxmlformats.org/drawingml/2006/main">
+                  <a:graphicData uri="http://schemas.microsoft.com/office/word/2010/wordprocessingShape">
+                    <wps:wsp>
+                      <wps:cNvSpPr txBox="1"/>
+                      <wps:spPr>
+                        <a:xfrm>
+                          <a:off x="0" y="0"/>
+                          <a:ext cx="1028108" cy="227415"/>
+                        </a:xfrm>
+                        <a:prstGeom prst="rect">
+                          <a:avLst/>
+                        </a:prstGeom>
+                        <a:solidFill>
+                          <a:schemeClr val="lt1"/>
+                        </a:solidFill>
+                        <a:ln w="6350">
+                          <a:solidFill>
+                            <a:prstClr val="black"/>
+                          </a:solidFill>
+                        </a:ln>
+                      </wps:spPr>
+                      <wps:txbx>
+                        <w:txbxContent>
+                          <w:p>
+                            <w:pPr>
+                              <w:rPr>
+                                <w:sz w:val="18"/>
+                                <w:szCs w:val="18"/>
+                              </w:rPr>
+                            </w:pPr>
+                            <w:r>
+                              <w:rPr>
+                                <w:sz w:val="18"/>
+                                <w:szCs w:val="18"/>
+                              </w:rPr>
+                              <w:t>IP de la machine</w:t>
+                            </w:r>
+                          </w:p>
+                        </w:txbxContent>
+                      </wps:txbx>
+                      <wps:bodyPr rot="0" spcFirstLastPara="0" vertOverflow="overflow" horzOverflow="overflow" vert="horz" wrap="square" lIns="91440" tIns="45720" rIns="91440" bIns="45720" numCol="1" spcCol="0" rtlCol="0" fromWordArt="0" anchor="t" anchorCtr="0" forceAA="0" compatLnSpc="1">
+                        <a:prstTxWarp prst="textNoShape">
+                          <a:avLst/>
+                        </a:prstTxWarp>
+                        <a:noAutofit/>
+                      </wps:bodyPr>
+                    </wps:wsp>
+                  </a:graphicData>
+                </a:graphic>
+                <wp14:sizeRelH relativeFrom="margin">
+                  <wp14:pctWidth>0</wp14:pctWidth>
+                </wp14:sizeRelH>
+                <wp14:sizeRelV relativeFrom="margin">
+                  <wp14:pctHeight>0</wp14:pctHeight>
+                </wp14:sizeRelV>
+              </wp:anchor>
+            </w:drawing>
+          </mc:Choice>
+          <mc:Fallback>
+            <w:pict>
+              <v:shape w14:anchorId="26EECDC1" id="_x0000_s1034" type="#_x0000_t202" style="position:absolute;margin-left:96.4pt;margin-top:145.2pt;width:80.95pt;height:17.9pt;z-index:251674624;visibility:visible;mso-wrap-style:square;mso-width-percent:0;mso-height-percent:0;mso-wrap-distance-left:9pt;mso-wrap-distance-top:0;mso-wrap-distance-right:9pt;mso-wrap-distance-bottom:0;mso-position-horizontal:absolute;mso-position-horizontal-relative:text;mso-position-vertical:absolute;mso-position-vertical-relative:text;mso-width-percent:0;mso-height-percent:0;mso-width-relative:margin;mso-height-relative:margin;v-text-anchor:top" o:gfxdata="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" fillcolor="white [3201]" strokeweight=".5pt">
+                <v:textbox>
+                  <w:txbxContent>
+                    <w:p>
+                      <w:pPr>
+                        <w:rPr>
+                          <w:sz w:val="18"/>
+                          <w:szCs w:val="18"/>
+                        </w:rPr>
+                      </w:pPr>
+                      <w:r>
+                        <w:rPr>
+                          <w:sz w:val="18"/>
+                          <w:szCs w:val="18"/>
+                        </w:rPr>
+                        <w:t>IP de la machine</w:t>
+                      </w:r>
+                    </w:p>
+                  </w:txbxContent>
+                </v:textbox>
+              </v:shape>
+            </w:pict>
+          </mc:Fallback>
+        </mc:AlternateContent>
+      </w:r>
+      <w:r>
+        <w:drawing>
+          <wp:inline distT="0" distB="0" distL="0" distR="0" wp14:anchorId="71671995" wp14:editId="6D8C056B">
+            <wp:extent cx="5760720" cy="3849370"/>
+            <wp:effectExtent l="0" t="0" r="0" b="0"/>
+            <wp:docPr id="1409321349" name="Image 1" descr="Une image contenant texte, capture d’écran, nombre, logiciel&#10;&#10;Le contenu généré par l’IA peut être incorrect."/>
+            <wp:cNvGraphicFramePr>
+              <a:graphicFrameLocks xmlns:a="http://schemas.openxmlformats.org/drawingml/2006/main" noChangeAspect="1"/>
+            </wp:cNvGraphicFramePr>
+            <a:graphic xmlns:a="http://schemas.openxmlformats.org/drawingml/2006/main">
+              <a:graphicData uri="http://schemas.openxmlformats.org/drawingml/2006/picture">
+                <pic:pic xmlns:pic="http://schemas.openxmlformats.org/drawingml/2006/picture">
+                  <pic:nvPicPr>
+                    <pic:cNvPr id="1409321349" name="Image 1" descr="Une image contenant texte, capture d’écran, nombre, logiciel&#10;&#10;Le contenu généré par l’IA peut être incorrect."/>
+                    <pic:cNvPicPr/>
+                  </pic:nvPicPr>
+                  <pic:blipFill>
+                    <a:blip r:embed="rId12"/>
+                    <a:stretch>
+                      <a:fillRect/>
+                    </a:stretch>
+                  </pic:blipFill>
+                  <pic:spPr>
+                    <a:xfrm>
+                      <a:off x="0" y="0"/>
+                      <a:ext cx="5760720" cy="3849370"/>
+                    </a:xfrm>
+                    <a:prstGeom prst="rect">
+                      <a:avLst/>
+                    </a:prstGeom>
+                  </pic:spPr>
+                </pic:pic>
+              </a:graphicData>
+            </a:graphic>
+          </wp:inline>
+        </w:drawing>
+      </w:r>
+    </w:p>
     <w:sectPr>
       <w:pgSz w:w="11906" w:h="16838"/>
       <w:pgMar w:top="1417" w:right="1417" w:bottom="1417" w:left="1417" w:header="708" w:footer="708" w:gutter="0"/>
@@ -1719,6 +2227,95 @@
     </w:lvl>
   </w:abstractNum>
   <w:abstractNum w:abstractNumId="3" w15:restartNumberingAfterBreak="0">
+    <w:nsid w:val="44426502"/>
+    <w:multiLevelType w:val="hybridMultilevel"/>
+    <w:tmpl w:val="EC840D46"/>
+    <w:lvl w:ilvl="0" w:tplc="040C0017">
+      <w:start w:val="1"/>
+      <w:numFmt w:val="lowerLetter"/>
+      <w:lvlText w:val="%1)"/>
+      <w:lvlJc w:val="left"/>
+      <w:pPr>
+        <w:ind w:left="720" w:hanging="360"/>
+      </w:pPr>
+      <w:rPr>
+        <w:rFonts w:hint="default"/>
+      </w:rPr>
+    </w:lvl>
+    <w:lvl w:ilvl="1" w:tplc="040C0019" w:tentative="1">
+      <w:start w:val="1"/>
+      <w:numFmt w:val="lowerLetter"/>
+      <w:lvlText w:val="%2."/>
+      <w:lvlJc w:val="left"/>
+      <w:pPr>
+        <w:ind w:left="1440" w:hanging="360"/>
+      </w:pPr>
+    </w:lvl>
+    <w:lvl w:ilvl="2" w:tplc="040C001B" w:tentative="1">
+      <w:start w:val="1"/>
+      <w:numFmt w:val="lowerRoman"/>
+      <w:lvlText w:val="%3."/>
+      <w:lvlJc w:val="right"/>
+      <w:pPr>
+        <w:ind w:left="2160" w:hanging="180"/>
+      </w:pPr>
+    </w:lvl>
+    <w:lvl w:ilvl="3" w:tplc="040C000F" w:tentative="1">
+      <w:start w:val="1"/>
+      <w:numFmt w:val="decimal"/>
+      <w:lvlText w:val="%4."/>
+      <w:lvlJc w:val="left"/>
+      <w:pPr>
+        <w:ind w:left="2880" w:hanging="360"/>
+      </w:pPr>
+    </w:lvl>
+    <w:lvl w:ilvl="4" w:tplc="040C0019" w:tentative="1">
+      <w:start w:val="1"/>
+      <w:numFmt w:val="lowerLetter"/>
+      <w:lvlText w:val="%5."/>
+      <w:lvlJc w:val="left"/>
+      <w:pPr>
+        <w:ind w:left="3600" w:hanging="360"/>
+      </w:pPr>
+    </w:lvl>
+    <w:lvl w:ilvl="5" w:tplc="040C001B" w:tentative="1">
+      <w:start w:val="1"/>
+      <w:numFmt w:val="lowerRoman"/>
+      <w:lvlText w:val="%6."/>
+      <w:lvlJc w:val="right"/>
+      <w:pPr>
+        <w:ind w:left="4320" w:hanging="180"/>
+      </w:pPr>
+    </w:lvl>
+    <w:lvl w:ilvl="6" w:tplc="040C000F" w:tentative="1">
+      <w:start w:val="1"/>
+      <w:numFmt w:val="decimal"/>
+      <w:lvlText w:val="%7."/>
+      <w:lvlJc w:val="left"/>
+      <w:pPr>
+        <w:ind w:left="5040" w:hanging="360"/>
+      </w:pPr>
+    </w:lvl>
+    <w:lvl w:ilvl="7" w:tplc="040C0019" w:tentative="1">
+      <w:start w:val="1"/>
+      <w:numFmt w:val="lowerLetter"/>
+      <w:lvlText w:val="%8."/>
+      <w:lvlJc w:val="left"/>
+      <w:pPr>
+        <w:ind w:left="5760" w:hanging="360"/>
+      </w:pPr>
+    </w:lvl>
+    <w:lvl w:ilvl="8" w:tplc="040C001B" w:tentative="1">
+      <w:start w:val="1"/>
+      <w:numFmt w:val="lowerRoman"/>
+      <w:lvlText w:val="%9."/>
+      <w:lvlJc w:val="right"/>
+      <w:pPr>
+        <w:ind w:left="6480" w:hanging="180"/>
+      </w:pPr>
+    </w:lvl>
+  </w:abstractNum>
+  <w:abstractNum w:abstractNumId="4" w15:restartNumberingAfterBreak="0">
     <w:nsid w:val="56D61CA7"/>
     <w:multiLevelType w:val="hybridMultilevel"/>
     <w:tmpl w:val="A25E5BE6"/>
@@ -1807,7 +2404,7 @@
       </w:pPr>
     </w:lvl>
   </w:abstractNum>
-  <w:abstractNum w:abstractNumId="4" w15:restartNumberingAfterBreak="0">
+  <w:abstractNum w:abstractNumId="5" w15:restartNumberingAfterBreak="0">
     <w:nsid w:val="7EAD120F"/>
     <w:multiLevelType w:val="hybridMultilevel"/>
     <w:tmpl w:val="D9C4F7BC"/>
@@ -1898,7 +2495,7 @@
     <w:abstractNumId w:val="0"/>
   </w:num>
   <w:num w:numId="2" w16cid:durableId="1062757889">
-    <w:abstractNumId w:val="3"/>
+    <w:abstractNumId w:val="4"/>
   </w:num>
   <w:num w:numId="3" w16cid:durableId="737479074">
     <w:abstractNumId w:val="1"/>
@@ -1907,7 +2504,10 @@
     <w:abstractNumId w:val="2"/>
   </w:num>
   <w:num w:numId="5" w16cid:durableId="1741826040">
-    <w:abstractNumId w:val="4"/>
+    <w:abstractNumId w:val="5"/>
+  </w:num>
+  <w:num w:numId="6" w16cid:durableId="1509949449">
+    <w:abstractNumId w:val="3"/>
   </w:num>
 </w:numbering>
 </file>
@@ -2345,7 +2945,6 @@
     <w:next w:val="Normal"/>
     <w:link w:val="Titre2Car"/>
     <w:uiPriority w:val="9"/>
-    <w:semiHidden/>
     <w:unhideWhenUsed/>
     <w:qFormat/>
     <w:rsid w:val="00076A12"/>
@@ -2569,7 +3168,6 @@
     <w:basedOn w:val="Policepardfaut"/>
     <w:link w:val="Titre2"/>
     <w:uiPriority w:val="9"/>
-    <w:semiHidden/>
     <w:rsid w:val="00076A12"/>
     <w:rPr>
       <w:rFonts w:asciiTheme="majorHAnsi" w:eastAsiaTheme="majorEastAsia" w:hAnsiTheme="majorHAnsi" w:cstheme="majorBidi"/>

</xml_diff>